<commit_message>
Almost fixed wall jump
</commit_message>
<xml_diff>
--- a/Metroidvania/ReportDocs/ImplementationChapter.docx
+++ b/Metroidvania/ReportDocs/ImplementationChapter.docx
@@ -38,11 +38,27 @@
           <w:lang w:val="en-GB"/>
         </w:rPr>
       </w:pPr>
-      <w:r>
-        <w:rPr>
-          <w:lang w:val="en-GB"/>
-        </w:rPr>
-        <w:t>isGrounded() Function</w:t>
+      <w:proofErr w:type="spellStart"/>
+      <w:proofErr w:type="gramStart"/>
+      <w:r>
+        <w:rPr>
+          <w:lang w:val="en-GB"/>
+        </w:rPr>
+        <w:t>isGrounded</w:t>
+      </w:r>
+      <w:proofErr w:type="spellEnd"/>
+      <w:r>
+        <w:rPr>
+          <w:lang w:val="en-GB"/>
+        </w:rPr>
+        <w:t>(</w:t>
+      </w:r>
+      <w:proofErr w:type="gramEnd"/>
+      <w:r>
+        <w:rPr>
+          <w:lang w:val="en-GB"/>
+        </w:rPr>
+        <w:t>) Function</w:t>
       </w:r>
     </w:p>
     <w:p>
@@ -63,12 +79,14 @@
         </w:rPr>
         <w:t>“</w:t>
       </w:r>
+      <w:proofErr w:type="spellStart"/>
       <w:r>
         <w:rPr>
           <w:lang w:val="en-GB"/>
         </w:rPr>
         <w:t>groundCheck.position</w:t>
       </w:r>
+      <w:proofErr w:type="spellEnd"/>
       <w:r>
         <w:rPr>
           <w:lang w:val="en-GB"/>
@@ -117,12 +135,14 @@
         </w:rPr>
         <w:t>“</w:t>
       </w:r>
+      <w:proofErr w:type="spellStart"/>
       <w:r>
         <w:rPr>
           <w:lang w:val="en-GB"/>
         </w:rPr>
         <w:t>radOfCircle</w:t>
       </w:r>
+      <w:proofErr w:type="spellEnd"/>
       <w:r>
         <w:rPr>
           <w:lang w:val="en-GB"/>
@@ -141,12 +161,14 @@
         </w:rPr>
         <w:t>“</w:t>
       </w:r>
+      <w:proofErr w:type="spellStart"/>
       <w:r>
         <w:rPr>
           <w:lang w:val="en-GB"/>
         </w:rPr>
         <w:t>groundMask</w:t>
       </w:r>
+      <w:proofErr w:type="spellEnd"/>
       <w:r>
         <w:rPr>
           <w:lang w:val="en-GB"/>
@@ -485,11 +507,19 @@
           <w:lang w:val="en-GB"/>
         </w:rPr>
       </w:pPr>
-      <w:r>
-        <w:rPr>
-          <w:lang w:val="en-GB"/>
-        </w:rPr>
-        <w:t>Flip() Function</w:t>
+      <w:proofErr w:type="gramStart"/>
+      <w:r>
+        <w:rPr>
+          <w:lang w:val="en-GB"/>
+        </w:rPr>
+        <w:t>Flip(</w:t>
+      </w:r>
+      <w:proofErr w:type="gramEnd"/>
+      <w:r>
+        <w:rPr>
+          <w:lang w:val="en-GB"/>
+        </w:rPr>
+        <w:t>) Function</w:t>
       </w:r>
     </w:p>
     <w:p>
@@ -563,7 +593,21 @@
         <w:rPr>
           <w:lang w:val="en-GB"/>
         </w:rPr>
-        <w:t xml:space="preserve">This is how the flip function is used In the “Update()” function. This checks if the object is not facing </w:t>
+        <w:t>This is how the flip function is used In the “</w:t>
+      </w:r>
+      <w:proofErr w:type="gramStart"/>
+      <w:r>
+        <w:rPr>
+          <w:lang w:val="en-GB"/>
+        </w:rPr>
+        <w:t>Update(</w:t>
+      </w:r>
+      <w:proofErr w:type="gramEnd"/>
+      <w:r>
+        <w:rPr>
+          <w:lang w:val="en-GB"/>
+        </w:rPr>
+        <w:t xml:space="preserve">)” function. This checks if the object is not facing </w:t>
       </w:r>
       <w:r>
         <w:rPr>
@@ -857,12 +901,14 @@
         </w:rPr>
         <w:t>“</w:t>
       </w:r>
+      <w:proofErr w:type="spellStart"/>
       <w:r>
         <w:rPr>
           <w:lang w:val="en-GB"/>
         </w:rPr>
         <w:t>PlayerMvt</w:t>
       </w:r>
+      <w:proofErr w:type="spellEnd"/>
       <w:r>
         <w:rPr>
           <w:lang w:val="en-GB"/>
@@ -1214,7 +1260,21 @@
         <w:rPr>
           <w:lang w:val="en-GB"/>
         </w:rPr>
-        <w:t>“jumpForce”</w:t>
+        <w:t>“</w:t>
+      </w:r>
+      <w:proofErr w:type="spellStart"/>
+      <w:r>
+        <w:rPr>
+          <w:lang w:val="en-GB"/>
+        </w:rPr>
+        <w:t>jumpForce</w:t>
+      </w:r>
+      <w:proofErr w:type="spellEnd"/>
+      <w:r>
+        <w:rPr>
+          <w:lang w:val="en-GB"/>
+        </w:rPr>
+        <w:t>”</w:t>
       </w:r>
       <w:r>
         <w:rPr>
@@ -1250,7 +1310,21 @@
         <w:rPr>
           <w:lang w:val="en-GB"/>
         </w:rPr>
-        <w:t>Once the player has jumped the “jumpsLeft” variable is now -1 of what it was</w:t>
+        <w:t>Once the player has jumped the “</w:t>
+      </w:r>
+      <w:proofErr w:type="spellStart"/>
+      <w:r>
+        <w:rPr>
+          <w:lang w:val="en-GB"/>
+        </w:rPr>
+        <w:t>jumpsLeft</w:t>
+      </w:r>
+      <w:proofErr w:type="spellEnd"/>
+      <w:r>
+        <w:rPr>
+          <w:lang w:val="en-GB"/>
+        </w:rPr>
+        <w:t>” variable is now -1 of what it was</w:t>
       </w:r>
       <w:r>
         <w:rPr>
@@ -1708,7 +1782,49 @@
         <w:rPr>
           <w:lang w:val="en-GB"/>
         </w:rPr>
-        <w:t>In “PlayerMvt.cs” the “Start()” function sets the number of jumps left equal to the “maxJumps” Variable</w:t>
+        <w:t>In “</w:t>
+      </w:r>
+      <w:proofErr w:type="spellStart"/>
+      <w:r>
+        <w:rPr>
+          <w:lang w:val="en-GB"/>
+        </w:rPr>
+        <w:t>PlayerMvt.cs</w:t>
+      </w:r>
+      <w:proofErr w:type="spellEnd"/>
+      <w:r>
+        <w:rPr>
+          <w:lang w:val="en-GB"/>
+        </w:rPr>
+        <w:t>” the “</w:t>
+      </w:r>
+      <w:proofErr w:type="gramStart"/>
+      <w:r>
+        <w:rPr>
+          <w:lang w:val="en-GB"/>
+        </w:rPr>
+        <w:t>Start(</w:t>
+      </w:r>
+      <w:proofErr w:type="gramEnd"/>
+      <w:r>
+        <w:rPr>
+          <w:lang w:val="en-GB"/>
+        </w:rPr>
+        <w:t>)” function sets the number of jumps left equal to the “</w:t>
+      </w:r>
+      <w:proofErr w:type="spellStart"/>
+      <w:r>
+        <w:rPr>
+          <w:lang w:val="en-GB"/>
+        </w:rPr>
+        <w:t>maxJumps</w:t>
+      </w:r>
+      <w:proofErr w:type="spellEnd"/>
+      <w:r>
+        <w:rPr>
+          <w:lang w:val="en-GB"/>
+        </w:rPr>
+        <w:t>” Variable</w:t>
       </w:r>
     </w:p>
     <w:p>
@@ -1768,7 +1884,35 @@
         <w:rPr>
           <w:lang w:val="en-GB"/>
         </w:rPr>
-        <w:t>In the “Update()” function ever time the player is on the ground the “jumpsLeft” variable will reset to the max number of jumps.</w:t>
+        <w:t>In the “</w:t>
+      </w:r>
+      <w:proofErr w:type="gramStart"/>
+      <w:r>
+        <w:rPr>
+          <w:lang w:val="en-GB"/>
+        </w:rPr>
+        <w:t>Update(</w:t>
+      </w:r>
+      <w:proofErr w:type="gramEnd"/>
+      <w:r>
+        <w:rPr>
+          <w:lang w:val="en-GB"/>
+        </w:rPr>
+        <w:t>)” function ever time the player is on the ground the “</w:t>
+      </w:r>
+      <w:proofErr w:type="spellStart"/>
+      <w:r>
+        <w:rPr>
+          <w:lang w:val="en-GB"/>
+        </w:rPr>
+        <w:t>jumpsLeft</w:t>
+      </w:r>
+      <w:proofErr w:type="spellEnd"/>
+      <w:r>
+        <w:rPr>
+          <w:lang w:val="en-GB"/>
+        </w:rPr>
+        <w:t>” variable will reset to the max number of jumps.</w:t>
       </w:r>
     </w:p>
     <w:p>
@@ -1828,7 +1972,35 @@
         <w:rPr>
           <w:lang w:val="en-GB"/>
         </w:rPr>
-        <w:t>In the “Jump()” function as long as there is more than 0 “jumpsLeft” the player will be able to jump.</w:t>
+        <w:t>In the “</w:t>
+      </w:r>
+      <w:proofErr w:type="gramStart"/>
+      <w:r>
+        <w:rPr>
+          <w:lang w:val="en-GB"/>
+        </w:rPr>
+        <w:t>Jump(</w:t>
+      </w:r>
+      <w:proofErr w:type="gramEnd"/>
+      <w:r>
+        <w:rPr>
+          <w:lang w:val="en-GB"/>
+        </w:rPr>
+        <w:t>)” function as long as there is more than 0 “</w:t>
+      </w:r>
+      <w:proofErr w:type="spellStart"/>
+      <w:r>
+        <w:rPr>
+          <w:lang w:val="en-GB"/>
+        </w:rPr>
+        <w:t>jumpsLeft</w:t>
+      </w:r>
+      <w:proofErr w:type="spellEnd"/>
+      <w:r>
+        <w:rPr>
+          <w:lang w:val="en-GB"/>
+        </w:rPr>
+        <w:t>” the player will be able to jump.</w:t>
       </w:r>
       <w:r>
         <w:rPr>
@@ -1846,7 +2018,21 @@
         <w:rPr>
           <w:lang w:val="en-GB"/>
         </w:rPr>
-        <w:t xml:space="preserve"> if “maxJumps” is at 2 the player will be able to double jump</w:t>
+        <w:t xml:space="preserve"> if “</w:t>
+      </w:r>
+      <w:proofErr w:type="spellStart"/>
+      <w:r>
+        <w:rPr>
+          <w:lang w:val="en-GB"/>
+        </w:rPr>
+        <w:t>maxJumps</w:t>
+      </w:r>
+      <w:proofErr w:type="spellEnd"/>
+      <w:r>
+        <w:rPr>
+          <w:lang w:val="en-GB"/>
+        </w:rPr>
+        <w:t>” is at 2 the player will be able to double jump</w:t>
       </w:r>
     </w:p>
     <w:p>
@@ -1914,12 +2100,14 @@
         </w:rPr>
         <w:t>“</w:t>
       </w:r>
+      <w:proofErr w:type="spellStart"/>
       <w:r>
         <w:rPr>
           <w:lang w:val="en-GB"/>
         </w:rPr>
         <w:t>jumpsLeft</w:t>
       </w:r>
+      <w:proofErr w:type="spellEnd"/>
       <w:r>
         <w:rPr>
           <w:lang w:val="en-GB"/>
@@ -1991,7 +2179,21 @@
         <w:rPr>
           <w:lang w:val="en-GB"/>
         </w:rPr>
-        <w:t xml:space="preserve">In the “Update()” function </w:t>
+        <w:t>In the “</w:t>
+      </w:r>
+      <w:proofErr w:type="gramStart"/>
+      <w:r>
+        <w:rPr>
+          <w:lang w:val="en-GB"/>
+        </w:rPr>
+        <w:t>Update(</w:t>
+      </w:r>
+      <w:proofErr w:type="gramEnd"/>
+      <w:r>
+        <w:rPr>
+          <w:lang w:val="en-GB"/>
+        </w:rPr>
+        <w:t xml:space="preserve">)” function </w:t>
       </w:r>
       <w:r>
         <w:rPr>
@@ -1999,6 +2201,7 @@
         </w:rPr>
         <w:t>“</w:t>
       </w:r>
+      <w:proofErr w:type="spellStart"/>
       <w:r>
         <w:rPr>
           <w:lang w:val="en-GB"/>
@@ -2017,6 +2220,7 @@
         </w:rPr>
         <w:t>umps</w:t>
       </w:r>
+      <w:proofErr w:type="spellEnd"/>
       <w:r>
         <w:rPr>
           <w:lang w:val="en-GB"/>
@@ -2033,7 +2237,14 @@
         <w:rPr>
           <w:lang w:val="en-GB"/>
         </w:rPr>
-        <w:t>“j</w:t>
+        <w:t>“</w:t>
+      </w:r>
+      <w:proofErr w:type="spellStart"/>
+      <w:r>
+        <w:rPr>
+          <w:lang w:val="en-GB"/>
+        </w:rPr>
+        <w:t>j</w:t>
       </w:r>
       <w:r>
         <w:rPr>
@@ -2041,6 +2252,7 @@
         </w:rPr>
         <w:t>umpsLeft</w:t>
       </w:r>
+      <w:proofErr w:type="spellEnd"/>
       <w:r>
         <w:rPr>
           <w:lang w:val="en-GB"/>
@@ -2065,6 +2277,7 @@
         </w:rPr>
         <w:t>“</w:t>
       </w:r>
+      <w:proofErr w:type="spellStart"/>
       <w:r>
         <w:rPr>
           <w:lang w:val="en-GB"/>
@@ -2083,6 +2296,7 @@
         </w:rPr>
         <w:t>eft</w:t>
       </w:r>
+      <w:proofErr w:type="spellEnd"/>
       <w:r>
         <w:rPr>
           <w:lang w:val="en-GB"/>
@@ -2105,7 +2319,21 @@
         <w:rPr>
           <w:lang w:val="en-GB"/>
         </w:rPr>
-        <w:t xml:space="preserve">“maxJumps” </w:t>
+        <w:t>“</w:t>
+      </w:r>
+      <w:proofErr w:type="spellStart"/>
+      <w:r>
+        <w:rPr>
+          <w:lang w:val="en-GB"/>
+        </w:rPr>
+        <w:t>maxJumps</w:t>
+      </w:r>
+      <w:proofErr w:type="spellEnd"/>
+      <w:r>
+        <w:rPr>
+          <w:lang w:val="en-GB"/>
+        </w:rPr>
+        <w:t xml:space="preserve">” </w:t>
       </w:r>
       <w:r>
         <w:rPr>
@@ -2190,6 +2418,48 @@
         <w:rPr>
           <w:lang w:val="en-GB"/>
         </w:rPr>
+        <w:t>Wall Jump</w:t>
+      </w:r>
+    </w:p>
+    <w:p>
+      <w:pPr>
+        <w:rPr>
+          <w:lang w:val="en-GB"/>
+        </w:rPr>
+      </w:pPr>
+    </w:p>
+    <w:p>
+      <w:pPr>
+        <w:pStyle w:val="Heading2"/>
+        <w:rPr>
+          <w:lang w:val="en-GB"/>
+        </w:rPr>
+      </w:pPr>
+      <w:r>
+        <w:rPr>
+          <w:lang w:val="en-GB"/>
+        </w:rPr>
+        <w:t>Player Dash</w:t>
+      </w:r>
+    </w:p>
+    <w:p>
+      <w:pPr>
+        <w:rPr>
+          <w:lang w:val="en-GB"/>
+        </w:rPr>
+      </w:pPr>
+    </w:p>
+    <w:p>
+      <w:pPr>
+        <w:pStyle w:val="Heading2"/>
+        <w:rPr>
+          <w:lang w:val="en-GB"/>
+        </w:rPr>
+      </w:pPr>
+      <w:r>
+        <w:rPr>
+          <w:lang w:val="en-GB"/>
+        </w:rPr>
         <w:t>Tile map</w:t>
       </w:r>
     </w:p>
@@ -2217,6 +2487,7 @@
           <w:noProof/>
           <w:lang w:val="en-GB"/>
         </w:rPr>
+        <w:lastRenderedPageBreak/>
         <w:drawing>
           <wp:inline distT="0" distB="0" distL="0" distR="0" wp14:anchorId="2329A3D1" wp14:editId="0F7E5355">
             <wp:extent cx="4877481" cy="3181794"/>
@@ -2531,7 +2802,14 @@
         <w:rPr>
           <w:lang w:val="en-GB"/>
         </w:rPr>
-        <w:t>“PlayerMvt</w:t>
+        <w:t>“</w:t>
+      </w:r>
+      <w:proofErr w:type="spellStart"/>
+      <w:r>
+        <w:rPr>
+          <w:lang w:val="en-GB"/>
+        </w:rPr>
+        <w:t>PlayerMvt</w:t>
       </w:r>
       <w:r>
         <w:rPr>
@@ -2539,17 +2817,26 @@
         </w:rPr>
         <w:t>.cs</w:t>
       </w:r>
+      <w:proofErr w:type="spellEnd"/>
       <w:r>
         <w:rPr>
           <w:lang w:val="en-GB"/>
         </w:rPr>
         <w:t>” “</w:t>
       </w:r>
-      <w:r>
-        <w:rPr>
-          <w:lang w:val="en-GB"/>
-        </w:rPr>
-        <w:t>Update()</w:t>
+      <w:proofErr w:type="gramStart"/>
+      <w:r>
+        <w:rPr>
+          <w:lang w:val="en-GB"/>
+        </w:rPr>
+        <w:t>Update(</w:t>
+      </w:r>
+      <w:proofErr w:type="gramEnd"/>
+      <w:r>
+        <w:rPr>
+          <w:lang w:val="en-GB"/>
+        </w:rPr>
+        <w:t>)</w:t>
       </w:r>
       <w:r>
         <w:rPr>
@@ -2621,26 +2908,90 @@
         <w:rPr>
           <w:lang w:val="en-GB"/>
         </w:rPr>
-        <w:t>Once the player’s velocity is less than 0 the fall animation is played and the jump trigger is reset to make it so the player can jump again.</w:t>
-      </w:r>
-      <w:r>
-        <w:rPr>
-          <w:lang w:val="en-GB"/>
-        </w:rPr>
-        <w:t xml:space="preserve"> The nested if statement checking if “IsGrounded()” is true to stop the falling animation if the player is still holding one of the movement buttons </w:t>
-      </w:r>
-    </w:p>
-    <w:p>
-      <w:pPr>
-        <w:rPr>
-          <w:lang w:val="en-GB"/>
-        </w:rPr>
-      </w:pPr>
-      <w:r>
-        <w:rPr>
-          <w:lang w:val="en-GB"/>
-        </w:rPr>
-        <w:t>In “PlayerMvt.cs” in the “Jump()” function</w:t>
+        <w:t xml:space="preserve">Once the player’s velocity is less than 0 the fall animation is </w:t>
+      </w:r>
+      <w:proofErr w:type="gramStart"/>
+      <w:r>
+        <w:rPr>
+          <w:lang w:val="en-GB"/>
+        </w:rPr>
+        <w:t>played</w:t>
+      </w:r>
+      <w:proofErr w:type="gramEnd"/>
+      <w:r>
+        <w:rPr>
+          <w:lang w:val="en-GB"/>
+        </w:rPr>
+        <w:t xml:space="preserve"> and the jump trigger is reset to make it so the player can jump again.</w:t>
+      </w:r>
+      <w:r>
+        <w:rPr>
+          <w:lang w:val="en-GB"/>
+        </w:rPr>
+        <w:t xml:space="preserve"> The nested if statement checking if “</w:t>
+      </w:r>
+      <w:proofErr w:type="spellStart"/>
+      <w:proofErr w:type="gramStart"/>
+      <w:r>
+        <w:rPr>
+          <w:lang w:val="en-GB"/>
+        </w:rPr>
+        <w:t>IsGrounded</w:t>
+      </w:r>
+      <w:proofErr w:type="spellEnd"/>
+      <w:r>
+        <w:rPr>
+          <w:lang w:val="en-GB"/>
+        </w:rPr>
+        <w:t>(</w:t>
+      </w:r>
+      <w:proofErr w:type="gramEnd"/>
+      <w:r>
+        <w:rPr>
+          <w:lang w:val="en-GB"/>
+        </w:rPr>
+        <w:t xml:space="preserve">)” is true to stop the falling animation if the player is still holding one of the movement buttons </w:t>
+      </w:r>
+    </w:p>
+    <w:p>
+      <w:pPr>
+        <w:rPr>
+          <w:lang w:val="en-GB"/>
+        </w:rPr>
+      </w:pPr>
+      <w:r>
+        <w:rPr>
+          <w:lang w:val="en-GB"/>
+        </w:rPr>
+        <w:t>In “</w:t>
+      </w:r>
+      <w:proofErr w:type="spellStart"/>
+      <w:r>
+        <w:rPr>
+          <w:lang w:val="en-GB"/>
+        </w:rPr>
+        <w:t>PlayerMvt.cs</w:t>
+      </w:r>
+      <w:proofErr w:type="spellEnd"/>
+      <w:r>
+        <w:rPr>
+          <w:lang w:val="en-GB"/>
+        </w:rPr>
+        <w:t>” in the “</w:t>
+      </w:r>
+      <w:proofErr w:type="gramStart"/>
+      <w:r>
+        <w:rPr>
+          <w:lang w:val="en-GB"/>
+        </w:rPr>
+        <w:t>Jump(</w:t>
+      </w:r>
+      <w:proofErr w:type="gramEnd"/>
+      <w:r>
+        <w:rPr>
+          <w:lang w:val="en-GB"/>
+        </w:rPr>
+        <w:t>)” function</w:t>
       </w:r>
       <w:r>
         <w:rPr>
@@ -2737,7 +3088,21 @@
         <w:rPr>
           <w:lang w:val="en-GB"/>
         </w:rPr>
-        <w:t xml:space="preserve">“Idle”, “Jump”, “JumptoFall” and “Run” animations </w:t>
+        <w:t>“Idle”, “Jump”, “</w:t>
+      </w:r>
+      <w:proofErr w:type="spellStart"/>
+      <w:r>
+        <w:rPr>
+          <w:lang w:val="en-GB"/>
+        </w:rPr>
+        <w:t>JumptoFall</w:t>
+      </w:r>
+      <w:proofErr w:type="spellEnd"/>
+      <w:r>
+        <w:rPr>
+          <w:lang w:val="en-GB"/>
+        </w:rPr>
+        <w:t xml:space="preserve">” and “Run” animations </w:t>
       </w:r>
       <w:r>
         <w:rPr>
@@ -3036,7 +3401,21 @@
         <w:rPr>
           <w:lang w:val="en-GB"/>
         </w:rPr>
-        <w:t>the “JumptoFall” animation will play</w:t>
+        <w:t>the “</w:t>
+      </w:r>
+      <w:proofErr w:type="spellStart"/>
+      <w:r>
+        <w:rPr>
+          <w:lang w:val="en-GB"/>
+        </w:rPr>
+        <w:t>JumptoFall</w:t>
+      </w:r>
+      <w:proofErr w:type="spellEnd"/>
+      <w:r>
+        <w:rPr>
+          <w:lang w:val="en-GB"/>
+        </w:rPr>
+        <w:t>” animation will play</w:t>
       </w:r>
       <w:r>
         <w:rPr>
@@ -3139,7 +3518,21 @@
         <w:rPr>
           <w:lang w:val="en-GB"/>
         </w:rPr>
-        <w:t>and will no longer play the “JumptoFall” animation</w:t>
+        <w:t>and will no longer play the “</w:t>
+      </w:r>
+      <w:proofErr w:type="spellStart"/>
+      <w:r>
+        <w:rPr>
+          <w:lang w:val="en-GB"/>
+        </w:rPr>
+        <w:t>JumptoFall</w:t>
+      </w:r>
+      <w:proofErr w:type="spellEnd"/>
+      <w:r>
+        <w:rPr>
+          <w:lang w:val="en-GB"/>
+        </w:rPr>
+        <w:t>” animation</w:t>
       </w:r>
       <w:r>
         <w:rPr>
@@ -3212,7 +3605,21 @@
         <w:rPr>
           <w:lang w:val="en-GB"/>
         </w:rPr>
-        <w:t xml:space="preserve">If the user falls off a platform the “JumptoFall” animation will play </w:t>
+        <w:t>If the user falls off a platform the “</w:t>
+      </w:r>
+      <w:proofErr w:type="spellStart"/>
+      <w:r>
+        <w:rPr>
+          <w:lang w:val="en-GB"/>
+        </w:rPr>
+        <w:t>JumptoFall</w:t>
+      </w:r>
+      <w:proofErr w:type="spellEnd"/>
+      <w:r>
+        <w:rPr>
+          <w:lang w:val="en-GB"/>
+        </w:rPr>
+        <w:t xml:space="preserve">” animation will play </w:t>
       </w:r>
     </w:p>
     <w:p>
@@ -3499,7 +3906,49 @@
         <w:rPr>
           <w:lang w:val="en-GB"/>
         </w:rPr>
-        <w:t xml:space="preserve">This is Updated so the JumpToFall will go back to idle at the correct time, and the player can go from “Run” to “JumpToFall” this makes it so the player isn’t running in </w:t>
+        <w:t xml:space="preserve">This is Updated so the </w:t>
+      </w:r>
+      <w:proofErr w:type="spellStart"/>
+      <w:r>
+        <w:rPr>
+          <w:lang w:val="en-GB"/>
+        </w:rPr>
+        <w:t>JumpToFall</w:t>
+      </w:r>
+      <w:proofErr w:type="spellEnd"/>
+      <w:r>
+        <w:rPr>
+          <w:lang w:val="en-GB"/>
+        </w:rPr>
+        <w:t xml:space="preserve"> will go back to idle at the correct time, and the player can go from “Run” to “</w:t>
+      </w:r>
+      <w:proofErr w:type="spellStart"/>
+      <w:r>
+        <w:rPr>
+          <w:lang w:val="en-GB"/>
+        </w:rPr>
+        <w:t>JumpToFall</w:t>
+      </w:r>
+      <w:proofErr w:type="spellEnd"/>
+      <w:r>
+        <w:rPr>
+          <w:lang w:val="en-GB"/>
+        </w:rPr>
+        <w:t xml:space="preserve">” this makes </w:t>
+      </w:r>
+      <w:proofErr w:type="gramStart"/>
+      <w:r>
+        <w:rPr>
+          <w:lang w:val="en-GB"/>
+        </w:rPr>
+        <w:t>it</w:t>
+      </w:r>
+      <w:proofErr w:type="gramEnd"/>
+      <w:r>
+        <w:rPr>
+          <w:lang w:val="en-GB"/>
+        </w:rPr>
+        <w:t xml:space="preserve"> so the player isn’t running in </w:t>
       </w:r>
       <w:r>
         <w:rPr>

</xml_diff>